<commit_message>
falta subir archivos de normativas
</commit_message>
<xml_diff>
--- a/public/static/Model Provi.docx
+++ b/public/static/Model Provi.docx
@@ -699,6 +699,68 @@
       <w:t>${to} – Codigo: ${to_sie_code}</w:t>
     </w:r>
   </w:p>
+  <w:p>
+    <w:pPr>
+      <w:pStyle w:val="Normal"/>
+      <w:jc w:val="center"/>
+      <w:rPr>
+        <w:b/>
+        <w:b/>
+        <w:bCs/>
+        <w:sz w:val="16"/>
+        <w:szCs w:val="16"/>
+      </w:rPr>
+    </w:pPr>
+    <w:r>
+      <w:rPr>
+        <w:b/>
+        <w:bCs/>
+        <w:sz w:val="16"/>
+        <w:szCs w:val="16"/>
+      </w:rPr>
+      <w:t>“</w:t>
+    </w:r>
+    <w:r>
+      <w:rPr>
+        <w:b/>
+        <w:bCs/>
+        <w:sz w:val="16"/>
+        <w:szCs w:val="16"/>
+      </w:rPr>
+      <w:t>2022 – BICENTENARIO DE LA BANDERA DE LA PROVINCIA DE SANTA FE”</w:t>
+    </w:r>
+  </w:p>
+  <w:p>
+    <w:pPr>
+      <w:pStyle w:val="Normal"/>
+      <w:jc w:val="center"/>
+      <w:rPr>
+        <w:b/>
+        <w:b/>
+        <w:bCs/>
+        <w:sz w:val="16"/>
+        <w:szCs w:val="16"/>
+      </w:rPr>
+    </w:pPr>
+    <w:r>
+      <w:rPr>
+        <w:b/>
+        <w:bCs/>
+        <w:sz w:val="16"/>
+        <w:szCs w:val="16"/>
+      </w:rPr>
+      <w:t>“</w:t>
+    </w:r>
+    <w:r>
+      <w:rPr>
+        <w:b/>
+        <w:bCs/>
+        <w:sz w:val="16"/>
+        <w:szCs w:val="16"/>
+      </w:rPr>
+      <w:t>LAS MALVINAS SON ARGENTINAS”</w:t>
+    </w:r>
+  </w:p>
 </w:ftr>
 </file>
 
@@ -786,7 +848,7 @@
     <w:pPr>
       <w:widowControl/>
       <w:suppressAutoHyphens w:val="true"/>
-      <w:overflowPunct w:val="true"/>
+      <w:overflowPunct w:val="false"/>
       <w:bidi w:val="0"/>
       <w:spacing w:before="0" w:after="0"/>
       <w:jc w:val="left"/>

</xml_diff>